<commit_message>
updated document blank pages taken out
</commit_message>
<xml_diff>
--- a/Project Library/SQAP/SQAP_music.docx
+++ b/Project Library/SQAP/SQAP_music.docx
@@ -11,7 +11,7 @@
         <w:pStyle w:val="Heading1"/>
       </w:pPr>
       <w:bookmarkStart w:id="0" w:name="_Toc189610870"/>
-      <w:bookmarkStart w:id="1" w:name="_Toc189683047"/>
+      <w:bookmarkStart w:id="1" w:name="_Toc189683576"/>
       <w:r>
         <w:t>Software Quality Assurance Plan</w:t>
       </w:r>
@@ -116,13 +116,7 @@
         <w:pStyle w:val="Subtitle"/>
       </w:pPr>
       <w:r>
-        <w:t>Author</w:t>
-      </w:r>
-      <w:r>
-        <w:t xml:space="preserve">: </w:t>
-      </w:r>
-      <w:r>
-        <w:t>Eton Williams</w:t>
+        <w:t>Author: Eton Williams</w:t>
       </w:r>
     </w:p>
     <w:p>
@@ -172,7 +166,7 @@
         <w:pStyle w:val="Heading2"/>
       </w:pPr>
       <w:bookmarkStart w:id="2" w:name="_Toc189610871"/>
-      <w:bookmarkStart w:id="3" w:name="_Toc189683048"/>
+      <w:bookmarkStart w:id="3" w:name="_Toc189683577"/>
       <w:r>
         <w:lastRenderedPageBreak/>
         <w:t>Revision History</w:t>
@@ -371,13 +365,7 @@
               <w:t>0</w:t>
             </w:r>
             <w:r>
-              <w:t xml:space="preserve"> – Feb/</w:t>
-            </w:r>
-            <w:r>
-              <w:t>2</w:t>
-            </w:r>
-            <w:r>
-              <w:t>/2025 – Eton Williams</w:t>
+              <w:t xml:space="preserve"> – Feb/2/2025 – Eton Williams</w:t>
             </w:r>
           </w:p>
           <w:p>
@@ -419,7 +407,7 @@
         <w:pStyle w:val="Heading2"/>
       </w:pPr>
       <w:bookmarkStart w:id="4" w:name="_Toc189610872"/>
-      <w:bookmarkStart w:id="5" w:name="_Toc189683049"/>
+      <w:bookmarkStart w:id="5" w:name="_Toc189683578"/>
       <w:r>
         <w:lastRenderedPageBreak/>
         <w:t>Table of Contents</w:t>
@@ -452,7 +440,7 @@
       <w:r>
         <w:fldChar w:fldCharType="separate"/>
       </w:r>
-      <w:hyperlink w:anchor="_Toc189683047" w:history="1">
+      <w:hyperlink w:anchor="_Toc189683576" w:history="1">
         <w:r>
           <w:rPr>
             <w:rStyle w:val="Hyperlink"/>
@@ -479,7 +467,7 @@
             <w:noProof/>
             <w:webHidden/>
           </w:rPr>
-          <w:instrText xml:space="preserve"> PAGEREF _Toc189683047 \h </w:instrText>
+          <w:instrText xml:space="preserve"> PAGEREF _Toc189683576 \h </w:instrText>
         </w:r>
         <w:r>
           <w:rPr>
@@ -526,7 +514,7 @@
           <w14:ligatures w14:val="standardContextual"/>
         </w:rPr>
       </w:pPr>
-      <w:hyperlink w:anchor="_Toc189683048" w:history="1">
+      <w:hyperlink w:anchor="_Toc189683577" w:history="1">
         <w:r>
           <w:rPr>
             <w:rStyle w:val="Hyperlink"/>
@@ -553,7 +541,7 @@
             <w:noProof/>
             <w:webHidden/>
           </w:rPr>
-          <w:instrText xml:space="preserve"> PAGEREF _Toc189683048 \h </w:instrText>
+          <w:instrText xml:space="preserve"> PAGEREF _Toc189683577 \h </w:instrText>
         </w:r>
         <w:r>
           <w:rPr>
@@ -600,7 +588,7 @@
           <w14:ligatures w14:val="standardContextual"/>
         </w:rPr>
       </w:pPr>
-      <w:hyperlink w:anchor="_Toc189683049" w:history="1">
+      <w:hyperlink w:anchor="_Toc189683578" w:history="1">
         <w:r>
           <w:rPr>
             <w:rStyle w:val="Hyperlink"/>
@@ -627,7 +615,7 @@
             <w:noProof/>
             <w:webHidden/>
           </w:rPr>
-          <w:instrText xml:space="preserve"> PAGEREF _Toc189683049 \h </w:instrText>
+          <w:instrText xml:space="preserve"> PAGEREF _Toc189683578 \h </w:instrText>
         </w:r>
         <w:r>
           <w:rPr>
@@ -674,7 +662,7 @@
           <w14:ligatures w14:val="standardContextual"/>
         </w:rPr>
       </w:pPr>
-      <w:hyperlink w:anchor="_Toc189683050" w:history="1">
+      <w:hyperlink w:anchor="_Toc189683579" w:history="1">
         <w:r>
           <w:rPr>
             <w:rStyle w:val="Hyperlink"/>
@@ -701,7 +689,7 @@
             <w:noProof/>
             <w:webHidden/>
           </w:rPr>
-          <w:instrText xml:space="preserve"> PAGEREF _Toc189683050 \h </w:instrText>
+          <w:instrText xml:space="preserve"> PAGEREF _Toc189683579 \h </w:instrText>
         </w:r>
         <w:r>
           <w:rPr>
@@ -748,7 +736,7 @@
           <w14:ligatures w14:val="standardContextual"/>
         </w:rPr>
       </w:pPr>
-      <w:hyperlink w:anchor="_Toc189683051" w:history="1">
+      <w:hyperlink w:anchor="_Toc189683580" w:history="1">
         <w:r>
           <w:rPr>
             <w:rStyle w:val="Hyperlink"/>
@@ -775,7 +763,7 @@
             <w:noProof/>
             <w:webHidden/>
           </w:rPr>
-          <w:instrText xml:space="preserve"> PAGEREF _Toc189683051 \h </w:instrText>
+          <w:instrText xml:space="preserve"> PAGEREF _Toc189683580 \h </w:instrText>
         </w:r>
         <w:r>
           <w:rPr>
@@ -822,7 +810,7 @@
           <w14:ligatures w14:val="standardContextual"/>
         </w:rPr>
       </w:pPr>
-      <w:hyperlink w:anchor="_Toc189683052" w:history="1">
+      <w:hyperlink w:anchor="_Toc189683581" w:history="1">
         <w:r>
           <w:rPr>
             <w:rStyle w:val="Hyperlink"/>
@@ -849,7 +837,7 @@
             <w:noProof/>
             <w:webHidden/>
           </w:rPr>
-          <w:instrText xml:space="preserve"> PAGEREF _Toc189683052 \h </w:instrText>
+          <w:instrText xml:space="preserve"> PAGEREF _Toc189683581 \h </w:instrText>
         </w:r>
         <w:r>
           <w:rPr>
@@ -896,7 +884,7 @@
           <w14:ligatures w14:val="standardContextual"/>
         </w:rPr>
       </w:pPr>
-      <w:hyperlink w:anchor="_Toc189683053" w:history="1">
+      <w:hyperlink w:anchor="_Toc189683582" w:history="1">
         <w:r>
           <w:rPr>
             <w:rStyle w:val="Hyperlink"/>
@@ -923,7 +911,7 @@
             <w:noProof/>
             <w:webHidden/>
           </w:rPr>
-          <w:instrText xml:space="preserve"> PAGEREF _Toc189683053 \h </w:instrText>
+          <w:instrText xml:space="preserve"> PAGEREF _Toc189683582 \h </w:instrText>
         </w:r>
         <w:r>
           <w:rPr>
@@ -970,7 +958,7 @@
           <w14:ligatures w14:val="standardContextual"/>
         </w:rPr>
       </w:pPr>
-      <w:hyperlink w:anchor="_Toc189683054" w:history="1">
+      <w:hyperlink w:anchor="_Toc189683583" w:history="1">
         <w:r>
           <w:rPr>
             <w:rStyle w:val="Hyperlink"/>
@@ -997,7 +985,7 @@
             <w:noProof/>
             <w:webHidden/>
           </w:rPr>
-          <w:instrText xml:space="preserve"> PAGEREF _Toc189683054 \h </w:instrText>
+          <w:instrText xml:space="preserve"> PAGEREF _Toc189683583 \h </w:instrText>
         </w:r>
         <w:r>
           <w:rPr>
@@ -1044,7 +1032,7 @@
           <w14:ligatures w14:val="standardContextual"/>
         </w:rPr>
       </w:pPr>
-      <w:hyperlink w:anchor="_Toc189683055" w:history="1">
+      <w:hyperlink w:anchor="_Toc189683584" w:history="1">
         <w:r>
           <w:rPr>
             <w:rStyle w:val="Hyperlink"/>
@@ -1071,7 +1059,7 @@
             <w:noProof/>
             <w:webHidden/>
           </w:rPr>
-          <w:instrText xml:space="preserve"> PAGEREF _Toc189683055 \h </w:instrText>
+          <w:instrText xml:space="preserve"> PAGEREF _Toc189683584 \h </w:instrText>
         </w:r>
         <w:r>
           <w:rPr>
@@ -1091,7 +1079,7 @@
             <w:noProof/>
             <w:webHidden/>
           </w:rPr>
-          <w:t>8</w:t>
+          <w:t>7</w:t>
         </w:r>
         <w:r>
           <w:rPr>
@@ -1118,7 +1106,7 @@
           <w14:ligatures w14:val="standardContextual"/>
         </w:rPr>
       </w:pPr>
-      <w:hyperlink w:anchor="_Toc189683056" w:history="1">
+      <w:hyperlink w:anchor="_Toc189683585" w:history="1">
         <w:r>
           <w:rPr>
             <w:rStyle w:val="Hyperlink"/>
@@ -1145,7 +1133,7 @@
             <w:noProof/>
             <w:webHidden/>
           </w:rPr>
-          <w:instrText xml:space="preserve"> PAGEREF _Toc189683056 \h </w:instrText>
+          <w:instrText xml:space="preserve"> PAGEREF _Toc189683585 \h </w:instrText>
         </w:r>
         <w:r>
           <w:rPr>
@@ -1165,7 +1153,7 @@
             <w:noProof/>
             <w:webHidden/>
           </w:rPr>
-          <w:t>9</w:t>
+          <w:t>8</w:t>
         </w:r>
         <w:r>
           <w:rPr>
@@ -1192,7 +1180,7 @@
           <w14:ligatures w14:val="standardContextual"/>
         </w:rPr>
       </w:pPr>
-      <w:hyperlink w:anchor="_Toc189683057" w:history="1">
+      <w:hyperlink w:anchor="_Toc189683586" w:history="1">
         <w:r>
           <w:rPr>
             <w:rStyle w:val="Hyperlink"/>
@@ -1219,7 +1207,7 @@
             <w:noProof/>
             <w:webHidden/>
           </w:rPr>
-          <w:instrText xml:space="preserve"> PAGEREF _Toc189683057 \h </w:instrText>
+          <w:instrText xml:space="preserve"> PAGEREF _Toc189683586 \h </w:instrText>
         </w:r>
         <w:r>
           <w:rPr>
@@ -1239,7 +1227,7 @@
             <w:noProof/>
             <w:webHidden/>
           </w:rPr>
-          <w:t>10</w:t>
+          <w:t>9</w:t>
         </w:r>
         <w:r>
           <w:rPr>
@@ -1266,7 +1254,7 @@
           <w14:ligatures w14:val="standardContextual"/>
         </w:rPr>
       </w:pPr>
-      <w:hyperlink w:anchor="_Toc189683058" w:history="1">
+      <w:hyperlink w:anchor="_Toc189683587" w:history="1">
         <w:r>
           <w:rPr>
             <w:rStyle w:val="Hyperlink"/>
@@ -1293,7 +1281,7 @@
             <w:noProof/>
             <w:webHidden/>
           </w:rPr>
-          <w:instrText xml:space="preserve"> PAGEREF _Toc189683058 \h </w:instrText>
+          <w:instrText xml:space="preserve"> PAGEREF _Toc189683587 \h </w:instrText>
         </w:r>
         <w:r>
           <w:rPr>
@@ -1313,7 +1301,7 @@
             <w:noProof/>
             <w:webHidden/>
           </w:rPr>
-          <w:t>10</w:t>
+          <w:t>9</w:t>
         </w:r>
         <w:r>
           <w:rPr>
@@ -1340,7 +1328,7 @@
           <w14:ligatures w14:val="standardContextual"/>
         </w:rPr>
       </w:pPr>
-      <w:hyperlink w:anchor="_Toc189683059" w:history="1">
+      <w:hyperlink w:anchor="_Toc189683588" w:history="1">
         <w:r>
           <w:rPr>
             <w:rStyle w:val="Hyperlink"/>
@@ -1367,7 +1355,7 @@
             <w:noProof/>
             <w:webHidden/>
           </w:rPr>
-          <w:instrText xml:space="preserve"> PAGEREF _Toc189683059 \h </w:instrText>
+          <w:instrText xml:space="preserve"> PAGEREF _Toc189683588 \h </w:instrText>
         </w:r>
         <w:r>
           <w:rPr>
@@ -1387,7 +1375,7 @@
             <w:noProof/>
             <w:webHidden/>
           </w:rPr>
-          <w:t>10</w:t>
+          <w:t>9</w:t>
         </w:r>
         <w:r>
           <w:rPr>
@@ -1414,7 +1402,7 @@
           <w14:ligatures w14:val="standardContextual"/>
         </w:rPr>
       </w:pPr>
-      <w:hyperlink w:anchor="_Toc189683060" w:history="1">
+      <w:hyperlink w:anchor="_Toc189683589" w:history="1">
         <w:r>
           <w:rPr>
             <w:rStyle w:val="Hyperlink"/>
@@ -1441,7 +1429,7 @@
             <w:noProof/>
             <w:webHidden/>
           </w:rPr>
-          <w:instrText xml:space="preserve"> PAGEREF _Toc189683060 \h </w:instrText>
+          <w:instrText xml:space="preserve"> PAGEREF _Toc189683589 \h </w:instrText>
         </w:r>
         <w:r>
           <w:rPr>
@@ -1461,7 +1449,7 @@
             <w:noProof/>
             <w:webHidden/>
           </w:rPr>
-          <w:t>10</w:t>
+          <w:t>9</w:t>
         </w:r>
         <w:r>
           <w:rPr>
@@ -1488,7 +1476,7 @@
           <w14:ligatures w14:val="standardContextual"/>
         </w:rPr>
       </w:pPr>
-      <w:hyperlink w:anchor="_Toc189683061" w:history="1">
+      <w:hyperlink w:anchor="_Toc189683590" w:history="1">
         <w:r>
           <w:rPr>
             <w:rStyle w:val="Hyperlink"/>
@@ -1515,7 +1503,7 @@
             <w:noProof/>
             <w:webHidden/>
           </w:rPr>
-          <w:instrText xml:space="preserve"> PAGEREF _Toc189683061 \h </w:instrText>
+          <w:instrText xml:space="preserve"> PAGEREF _Toc189683590 \h </w:instrText>
         </w:r>
         <w:r>
           <w:rPr>
@@ -1535,7 +1523,7 @@
             <w:noProof/>
             <w:webHidden/>
           </w:rPr>
-          <w:t>10</w:t>
+          <w:t>9</w:t>
         </w:r>
         <w:r>
           <w:rPr>
@@ -1562,7 +1550,7 @@
           <w14:ligatures w14:val="standardContextual"/>
         </w:rPr>
       </w:pPr>
-      <w:hyperlink w:anchor="_Toc189683062" w:history="1">
+      <w:hyperlink w:anchor="_Toc189683591" w:history="1">
         <w:r>
           <w:rPr>
             <w:rStyle w:val="Hyperlink"/>
@@ -1589,7 +1577,7 @@
             <w:noProof/>
             <w:webHidden/>
           </w:rPr>
-          <w:instrText xml:space="preserve"> PAGEREF _Toc189683062 \h </w:instrText>
+          <w:instrText xml:space="preserve"> PAGEREF _Toc189683591 \h </w:instrText>
         </w:r>
         <w:r>
           <w:rPr>
@@ -1609,7 +1597,7 @@
             <w:noProof/>
             <w:webHidden/>
           </w:rPr>
-          <w:t>10</w:t>
+          <w:t>9</w:t>
         </w:r>
         <w:r>
           <w:rPr>
@@ -1636,7 +1624,7 @@
           <w14:ligatures w14:val="standardContextual"/>
         </w:rPr>
       </w:pPr>
-      <w:hyperlink w:anchor="_Toc189683063" w:history="1">
+      <w:hyperlink w:anchor="_Toc189683592" w:history="1">
         <w:r>
           <w:rPr>
             <w:rStyle w:val="Hyperlink"/>
@@ -1663,7 +1651,7 @@
             <w:noProof/>
             <w:webHidden/>
           </w:rPr>
-          <w:instrText xml:space="preserve"> PAGEREF _Toc189683063 \h </w:instrText>
+          <w:instrText xml:space="preserve"> PAGEREF _Toc189683592 \h </w:instrText>
         </w:r>
         <w:r>
           <w:rPr>
@@ -1683,7 +1671,7 @@
             <w:noProof/>
             <w:webHidden/>
           </w:rPr>
-          <w:t>11</w:t>
+          <w:t>10</w:t>
         </w:r>
         <w:r>
           <w:rPr>
@@ -1710,7 +1698,7 @@
           <w14:ligatures w14:val="standardContextual"/>
         </w:rPr>
       </w:pPr>
-      <w:hyperlink w:anchor="_Toc189683064" w:history="1">
+      <w:hyperlink w:anchor="_Toc189683593" w:history="1">
         <w:r>
           <w:rPr>
             <w:rStyle w:val="Hyperlink"/>
@@ -1737,7 +1725,7 @@
             <w:noProof/>
             <w:webHidden/>
           </w:rPr>
-          <w:instrText xml:space="preserve"> PAGEREF _Toc189683064 \h </w:instrText>
+          <w:instrText xml:space="preserve"> PAGEREF _Toc189683593 \h </w:instrText>
         </w:r>
         <w:r>
           <w:rPr>
@@ -1757,7 +1745,7 @@
             <w:noProof/>
             <w:webHidden/>
           </w:rPr>
-          <w:t>11</w:t>
+          <w:t>10</w:t>
         </w:r>
         <w:r>
           <w:rPr>
@@ -1784,7 +1772,7 @@
           <w14:ligatures w14:val="standardContextual"/>
         </w:rPr>
       </w:pPr>
-      <w:hyperlink w:anchor="_Toc189683065" w:history="1">
+      <w:hyperlink w:anchor="_Toc189683594" w:history="1">
         <w:r>
           <w:rPr>
             <w:rStyle w:val="Hyperlink"/>
@@ -1811,7 +1799,7 @@
             <w:noProof/>
             <w:webHidden/>
           </w:rPr>
-          <w:instrText xml:space="preserve"> PAGEREF _Toc189683065 \h </w:instrText>
+          <w:instrText xml:space="preserve"> PAGEREF _Toc189683594 \h </w:instrText>
         </w:r>
         <w:r>
           <w:rPr>
@@ -1831,7 +1819,7 @@
             <w:noProof/>
             <w:webHidden/>
           </w:rPr>
-          <w:t>11</w:t>
+          <w:t>10</w:t>
         </w:r>
         <w:r>
           <w:rPr>
@@ -1858,7 +1846,7 @@
           <w14:ligatures w14:val="standardContextual"/>
         </w:rPr>
       </w:pPr>
-      <w:hyperlink w:anchor="_Toc189683066" w:history="1">
+      <w:hyperlink w:anchor="_Toc189683595" w:history="1">
         <w:r>
           <w:rPr>
             <w:rStyle w:val="Hyperlink"/>
@@ -1885,7 +1873,7 @@
             <w:noProof/>
             <w:webHidden/>
           </w:rPr>
-          <w:instrText xml:space="preserve"> PAGEREF _Toc189683066 \h </w:instrText>
+          <w:instrText xml:space="preserve"> PAGEREF _Toc189683595 \h </w:instrText>
         </w:r>
         <w:r>
           <w:rPr>
@@ -1905,7 +1893,7 @@
             <w:noProof/>
             <w:webHidden/>
           </w:rPr>
-          <w:t>12</w:t>
+          <w:t>11</w:t>
         </w:r>
         <w:r>
           <w:rPr>
@@ -1932,7 +1920,7 @@
           <w14:ligatures w14:val="standardContextual"/>
         </w:rPr>
       </w:pPr>
-      <w:hyperlink w:anchor="_Toc189683067" w:history="1">
+      <w:hyperlink w:anchor="_Toc189683596" w:history="1">
         <w:r>
           <w:rPr>
             <w:rStyle w:val="Hyperlink"/>
@@ -1959,7 +1947,7 @@
             <w:noProof/>
             <w:webHidden/>
           </w:rPr>
-          <w:instrText xml:space="preserve"> PAGEREF _Toc189683067 \h </w:instrText>
+          <w:instrText xml:space="preserve"> PAGEREF _Toc189683596 \h </w:instrText>
         </w:r>
         <w:r>
           <w:rPr>
@@ -1979,7 +1967,7 @@
             <w:noProof/>
             <w:webHidden/>
           </w:rPr>
-          <w:t>12</w:t>
+          <w:t>11</w:t>
         </w:r>
         <w:r>
           <w:rPr>
@@ -2006,7 +1994,7 @@
           <w14:ligatures w14:val="standardContextual"/>
         </w:rPr>
       </w:pPr>
-      <w:hyperlink w:anchor="_Toc189683068" w:history="1">
+      <w:hyperlink w:anchor="_Toc189683597" w:history="1">
         <w:r>
           <w:rPr>
             <w:rStyle w:val="Hyperlink"/>
@@ -2033,7 +2021,7 @@
             <w:noProof/>
             <w:webHidden/>
           </w:rPr>
-          <w:instrText xml:space="preserve"> PAGEREF _Toc189683068 \h </w:instrText>
+          <w:instrText xml:space="preserve"> PAGEREF _Toc189683597 \h </w:instrText>
         </w:r>
         <w:r>
           <w:rPr>
@@ -2053,7 +2041,7 @@
             <w:noProof/>
             <w:webHidden/>
           </w:rPr>
-          <w:t>12</w:t>
+          <w:t>11</w:t>
         </w:r>
         <w:r>
           <w:rPr>
@@ -2080,7 +2068,7 @@
           <w14:ligatures w14:val="standardContextual"/>
         </w:rPr>
       </w:pPr>
-      <w:hyperlink w:anchor="_Toc189683069" w:history="1">
+      <w:hyperlink w:anchor="_Toc189683598" w:history="1">
         <w:r>
           <w:rPr>
             <w:rStyle w:val="Hyperlink"/>
@@ -2107,7 +2095,7 @@
             <w:noProof/>
             <w:webHidden/>
           </w:rPr>
-          <w:instrText xml:space="preserve"> PAGEREF _Toc189683069 \h </w:instrText>
+          <w:instrText xml:space="preserve"> PAGEREF _Toc189683598 \h </w:instrText>
         </w:r>
         <w:r>
           <w:rPr>
@@ -2127,7 +2115,7 @@
             <w:noProof/>
             <w:webHidden/>
           </w:rPr>
-          <w:t>12</w:t>
+          <w:t>11</w:t>
         </w:r>
         <w:r>
           <w:rPr>
@@ -2154,7 +2142,7 @@
           <w14:ligatures w14:val="standardContextual"/>
         </w:rPr>
       </w:pPr>
-      <w:hyperlink w:anchor="_Toc189683070" w:history="1">
+      <w:hyperlink w:anchor="_Toc189683599" w:history="1">
         <w:r>
           <w:rPr>
             <w:rStyle w:val="Hyperlink"/>
@@ -2181,7 +2169,7 @@
             <w:noProof/>
             <w:webHidden/>
           </w:rPr>
-          <w:instrText xml:space="preserve"> PAGEREF _Toc189683070 \h </w:instrText>
+          <w:instrText xml:space="preserve"> PAGEREF _Toc189683599 \h </w:instrText>
         </w:r>
         <w:r>
           <w:rPr>
@@ -2201,7 +2189,7 @@
             <w:noProof/>
             <w:webHidden/>
           </w:rPr>
-          <w:t>12</w:t>
+          <w:t>11</w:t>
         </w:r>
         <w:r>
           <w:rPr>
@@ -2228,7 +2216,7 @@
           <w14:ligatures w14:val="standardContextual"/>
         </w:rPr>
       </w:pPr>
-      <w:hyperlink w:anchor="_Toc189683071" w:history="1">
+      <w:hyperlink w:anchor="_Toc189683600" w:history="1">
         <w:r>
           <w:rPr>
             <w:rStyle w:val="Hyperlink"/>
@@ -2255,7 +2243,7 @@
             <w:noProof/>
             <w:webHidden/>
           </w:rPr>
-          <w:instrText xml:space="preserve"> PAGEREF _Toc189683071 \h </w:instrText>
+          <w:instrText xml:space="preserve"> PAGEREF _Toc189683600 \h </w:instrText>
         </w:r>
         <w:r>
           <w:rPr>
@@ -2275,7 +2263,7 @@
             <w:noProof/>
             <w:webHidden/>
           </w:rPr>
-          <w:t>12</w:t>
+          <w:t>11</w:t>
         </w:r>
         <w:r>
           <w:rPr>
@@ -2302,7 +2290,7 @@
           <w14:ligatures w14:val="standardContextual"/>
         </w:rPr>
       </w:pPr>
-      <w:hyperlink w:anchor="_Toc189683072" w:history="1">
+      <w:hyperlink w:anchor="_Toc189683601" w:history="1">
         <w:r>
           <w:rPr>
             <w:rStyle w:val="Hyperlink"/>
@@ -2329,7 +2317,7 @@
             <w:noProof/>
             <w:webHidden/>
           </w:rPr>
-          <w:instrText xml:space="preserve"> PAGEREF _Toc189683072 \h </w:instrText>
+          <w:instrText xml:space="preserve"> PAGEREF _Toc189683601 \h </w:instrText>
         </w:r>
         <w:r>
           <w:rPr>
@@ -2349,7 +2337,7 @@
             <w:noProof/>
             <w:webHidden/>
           </w:rPr>
-          <w:t>12</w:t>
+          <w:t>11</w:t>
         </w:r>
         <w:r>
           <w:rPr>
@@ -2376,7 +2364,7 @@
           <w14:ligatures w14:val="standardContextual"/>
         </w:rPr>
       </w:pPr>
-      <w:hyperlink w:anchor="_Toc189683073" w:history="1">
+      <w:hyperlink w:anchor="_Toc189683602" w:history="1">
         <w:r>
           <w:rPr>
             <w:rStyle w:val="Hyperlink"/>
@@ -2403,7 +2391,7 @@
             <w:noProof/>
             <w:webHidden/>
           </w:rPr>
-          <w:instrText xml:space="preserve"> PAGEREF _Toc189683073 \h </w:instrText>
+          <w:instrText xml:space="preserve"> PAGEREF _Toc189683602 \h </w:instrText>
         </w:r>
         <w:r>
           <w:rPr>
@@ -2423,7 +2411,7 @@
             <w:noProof/>
             <w:webHidden/>
           </w:rPr>
-          <w:t>12</w:t>
+          <w:t>11</w:t>
         </w:r>
         <w:r>
           <w:rPr>
@@ -2450,7 +2438,7 @@
           <w14:ligatures w14:val="standardContextual"/>
         </w:rPr>
       </w:pPr>
-      <w:hyperlink w:anchor="_Toc189683074" w:history="1">
+      <w:hyperlink w:anchor="_Toc189683603" w:history="1">
         <w:r>
           <w:rPr>
             <w:rStyle w:val="Hyperlink"/>
@@ -2477,7 +2465,7 @@
             <w:noProof/>
             <w:webHidden/>
           </w:rPr>
-          <w:instrText xml:space="preserve"> PAGEREF _Toc189683074 \h </w:instrText>
+          <w:instrText xml:space="preserve"> PAGEREF _Toc189683603 \h </w:instrText>
         </w:r>
         <w:r>
           <w:rPr>
@@ -2497,7 +2485,7 @@
             <w:noProof/>
             <w:webHidden/>
           </w:rPr>
-          <w:t>13</w:t>
+          <w:t>12</w:t>
         </w:r>
         <w:r>
           <w:rPr>
@@ -2524,7 +2512,7 @@
           <w14:ligatures w14:val="standardContextual"/>
         </w:rPr>
       </w:pPr>
-      <w:hyperlink w:anchor="_Toc189683075" w:history="1">
+      <w:hyperlink w:anchor="_Toc189683604" w:history="1">
         <w:r>
           <w:rPr>
             <w:rStyle w:val="Hyperlink"/>
@@ -2551,7 +2539,7 @@
             <w:noProof/>
             <w:webHidden/>
           </w:rPr>
-          <w:instrText xml:space="preserve"> PAGEREF _Toc189683075 \h </w:instrText>
+          <w:instrText xml:space="preserve"> PAGEREF _Toc189683604 \h </w:instrText>
         </w:r>
         <w:r>
           <w:rPr>
@@ -2571,7 +2559,7 @@
             <w:noProof/>
             <w:webHidden/>
           </w:rPr>
-          <w:t>13</w:t>
+          <w:t>12</w:t>
         </w:r>
         <w:r>
           <w:rPr>
@@ -2598,7 +2586,7 @@
           <w14:ligatures w14:val="standardContextual"/>
         </w:rPr>
       </w:pPr>
-      <w:hyperlink w:anchor="_Toc189683076" w:history="1">
+      <w:hyperlink w:anchor="_Toc189683605" w:history="1">
         <w:r>
           <w:rPr>
             <w:rStyle w:val="Hyperlink"/>
@@ -2625,7 +2613,7 @@
             <w:noProof/>
             <w:webHidden/>
           </w:rPr>
-          <w:instrText xml:space="preserve"> PAGEREF _Toc189683076 \h </w:instrText>
+          <w:instrText xml:space="preserve"> PAGEREF _Toc189683605 \h </w:instrText>
         </w:r>
         <w:r>
           <w:rPr>
@@ -2645,7 +2633,7 @@
             <w:noProof/>
             <w:webHidden/>
           </w:rPr>
-          <w:t>13</w:t>
+          <w:t>12</w:t>
         </w:r>
         <w:r>
           <w:rPr>
@@ -2672,7 +2660,7 @@
           <w14:ligatures w14:val="standardContextual"/>
         </w:rPr>
       </w:pPr>
-      <w:hyperlink w:anchor="_Toc189683077" w:history="1">
+      <w:hyperlink w:anchor="_Toc189683606" w:history="1">
         <w:r>
           <w:rPr>
             <w:rStyle w:val="Hyperlink"/>
@@ -2699,7 +2687,7 @@
             <w:noProof/>
             <w:webHidden/>
           </w:rPr>
-          <w:instrText xml:space="preserve"> PAGEREF _Toc189683077 \h </w:instrText>
+          <w:instrText xml:space="preserve"> PAGEREF _Toc189683606 \h </w:instrText>
         </w:r>
         <w:r>
           <w:rPr>
@@ -2719,7 +2707,7 @@
             <w:noProof/>
             <w:webHidden/>
           </w:rPr>
-          <w:t>14</w:t>
+          <w:t>13</w:t>
         </w:r>
         <w:r>
           <w:rPr>
@@ -2751,7 +2739,7 @@
         <w:pStyle w:val="Heading2"/>
       </w:pPr>
       <w:bookmarkStart w:id="6" w:name="_Toc189610873"/>
-      <w:bookmarkStart w:id="7" w:name="_Toc189683050"/>
+      <w:bookmarkStart w:id="7" w:name="_Toc189683579"/>
       <w:r>
         <w:lastRenderedPageBreak/>
         <w:t>Table of Figures</w:t>
@@ -2970,7 +2958,7 @@
       <w:pPr>
         <w:pStyle w:val="Heading2"/>
       </w:pPr>
-      <w:bookmarkStart w:id="9" w:name="_Toc189683051"/>
+      <w:bookmarkStart w:id="9" w:name="_Toc189683580"/>
       <w:r>
         <w:lastRenderedPageBreak/>
         <w:t>Section 1. Purpose and scope</w:t>
@@ -2981,7 +2969,7 @@
       <w:pPr>
         <w:pStyle w:val="Heading3"/>
       </w:pPr>
-      <w:bookmarkStart w:id="10" w:name="_Toc189683052"/>
+      <w:bookmarkStart w:id="10" w:name="_Toc189683581"/>
       <w:r>
         <w:t>1.</w:t>
       </w:r>
@@ -3009,13 +2997,7 @@
         <w:t>accomplish and</w:t>
       </w:r>
       <w:r>
-        <w:t xml:space="preserve"> provide </w:t>
-      </w:r>
-      <w:r>
-        <w:t xml:space="preserve">detailed guideline </w:t>
-      </w:r>
-      <w:r>
-        <w:t>for its creation. It will define the Software lifecycle process, development of all aspects of said software.</w:t>
+        <w:t xml:space="preserve"> provide detailed guideline for its creation. It will define the Software lifecycle process, development of all aspects of said software.</w:t>
       </w:r>
       <w:r>
         <w:t xml:space="preserve"> </w:t>
@@ -3036,7 +3018,7 @@
       <w:pPr>
         <w:pStyle w:val="Heading3"/>
       </w:pPr>
-      <w:bookmarkStart w:id="11" w:name="_Toc189683053"/>
+      <w:bookmarkStart w:id="11" w:name="_Toc189683582"/>
       <w:r>
         <w:t>1.2 Scope</w:t>
       </w:r>
@@ -3188,7 +3170,7 @@
       <w:pPr>
         <w:pStyle w:val="Heading3"/>
       </w:pPr>
-      <w:bookmarkStart w:id="12" w:name="_Toc189683054"/>
+      <w:bookmarkStart w:id="12" w:name="_Toc189683583"/>
       <w:r>
         <w:t>1.3. Concept of Operations</w:t>
       </w:r>
@@ -3203,16 +3185,7 @@
         </w:numPr>
       </w:pPr>
       <w:r>
-        <w:t xml:space="preserve">Musicians/Users </w:t>
-      </w:r>
-      <w:r>
-        <w:t>can</w:t>
-      </w:r>
-      <w:r>
-        <w:t xml:space="preserve"> upload any musical project.</w:t>
-      </w:r>
-      <w:r>
-        <w:t xml:space="preserve"> Uploads will be filtered by AI to ensure it’s a safe environment for all demographics.</w:t>
+        <w:t>Musicians/Users can upload any musical project. Uploads will be filtered by AI to ensure it’s a safe environment for all demographics.</w:t>
       </w:r>
     </w:p>
     <w:p>
@@ -3224,10 +3197,7 @@
         </w:numPr>
       </w:pPr>
       <w:r>
-        <w:t>AI driven algorithm to curate recommended music</w:t>
-      </w:r>
-      <w:r>
-        <w:t xml:space="preserve"> for all users</w:t>
+        <w:t>AI driven algorithm to curate recommended music for all users</w:t>
       </w:r>
     </w:p>
     <w:p>
@@ -3265,22 +3235,6 @@
       <w:r>
         <w:t xml:space="preserve">Development for browser, iOS and Android app. </w:t>
       </w:r>
-    </w:p>
-    <w:p/>
-    <w:p>
-      <w:pPr>
-        <w:ind w:firstLine="0"/>
-      </w:pPr>
-    </w:p>
-    <w:p>
-      <w:pPr>
-        <w:spacing w:after="160" w:line="259" w:lineRule="auto"/>
-        <w:ind w:firstLine="0"/>
-        <w:rPr>
-          <w:b/>
-          <w:bCs/>
-        </w:rPr>
-      </w:pPr>
       <w:r>
         <w:br w:type="page"/>
       </w:r>
@@ -3289,7 +3243,7 @@
       <w:pPr>
         <w:pStyle w:val="Heading2"/>
       </w:pPr>
-      <w:bookmarkStart w:id="13" w:name="_Toc189683055"/>
+      <w:bookmarkStart w:id="13" w:name="_Toc189683584"/>
       <w:r>
         <w:lastRenderedPageBreak/>
         <w:t>Section 2. Definitions and acronyms</w:t>
@@ -3348,7 +3302,7 @@
       <w:pPr>
         <w:pStyle w:val="Heading2"/>
       </w:pPr>
-      <w:bookmarkStart w:id="14" w:name="_Toc189683056"/>
+      <w:bookmarkStart w:id="14" w:name="_Toc189683585"/>
       <w:r>
         <w:lastRenderedPageBreak/>
         <w:t>Section 3. Reference documents</w:t>
@@ -3384,49 +3338,7 @@
           <w:rPr>
             <w:rStyle w:val="Hyperlink"/>
           </w:rPr>
-          <w:t>IEEE Standard for Softwar</w:t>
-        </w:r>
-        <w:r>
-          <w:rPr>
-            <w:rStyle w:val="Hyperlink"/>
-          </w:rPr>
-          <w:t>e</w:t>
-        </w:r>
-        <w:r>
-          <w:rPr>
-            <w:rStyle w:val="Hyperlink"/>
-          </w:rPr>
-          <w:t xml:space="preserve"> Qu</w:t>
-        </w:r>
-        <w:r>
-          <w:rPr>
-            <w:rStyle w:val="Hyperlink"/>
-          </w:rPr>
-          <w:t>a</w:t>
-        </w:r>
-        <w:r>
-          <w:rPr>
-            <w:rStyle w:val="Hyperlink"/>
-          </w:rPr>
-          <w:t xml:space="preserve">lity </w:t>
-        </w:r>
-        <w:r>
-          <w:rPr>
-            <w:rStyle w:val="Hyperlink"/>
-          </w:rPr>
-          <w:t>Assurance</w:t>
-        </w:r>
-        <w:r>
-          <w:rPr>
-            <w:rStyle w:val="Hyperlink"/>
-          </w:rPr>
-          <w:t xml:space="preserve"> </w:t>
-        </w:r>
-        <w:r>
-          <w:rPr>
-            <w:rStyle w:val="Hyperlink"/>
-          </w:rPr>
-          <w:t>Processes</w:t>
+          <w:t>IEEE Standard for Software Quality Assurance Processes</w:t>
         </w:r>
       </w:hyperlink>
     </w:p>
@@ -3447,7 +3359,7 @@
       <w:pPr>
         <w:pStyle w:val="Heading2"/>
       </w:pPr>
-      <w:bookmarkStart w:id="15" w:name="_Toc189683057"/>
+      <w:bookmarkStart w:id="15" w:name="_Toc189683586"/>
       <w:r>
         <w:lastRenderedPageBreak/>
         <w:t>Section 4. SQA plan overview</w:t>
@@ -3458,7 +3370,7 @@
       <w:pPr>
         <w:pStyle w:val="Heading3"/>
       </w:pPr>
-      <w:bookmarkStart w:id="16" w:name="_Toc189683058"/>
+      <w:bookmarkStart w:id="16" w:name="_Toc189683587"/>
       <w:r>
         <w:t xml:space="preserve">4.1. </w:t>
       </w:r>
@@ -3472,7 +3384,7 @@
         <w:pStyle w:val="Heading3"/>
       </w:pPr>
       <w:bookmarkStart w:id="17" w:name="_Hlk189611316"/>
-      <w:bookmarkStart w:id="18" w:name="_Toc189683059"/>
+      <w:bookmarkStart w:id="18" w:name="_Toc189683588"/>
       <w:r>
         <w:t>4.2. Software product risk</w:t>
       </w:r>
@@ -3483,18 +3395,9 @@
       <w:pPr>
         <w:pStyle w:val="Heading3"/>
       </w:pPr>
-      <w:bookmarkStart w:id="19" w:name="_Toc189683060"/>
-      <w:r>
-        <w:t>4.</w:t>
-      </w:r>
-      <w:r>
-        <w:t>3</w:t>
-      </w:r>
-      <w:r>
-        <w:t xml:space="preserve">. </w:t>
-      </w:r>
-      <w:r>
-        <w:t>Tools</w:t>
+      <w:bookmarkStart w:id="19" w:name="_Toc189683589"/>
+      <w:r>
+        <w:t>4.3. Tools</w:t>
       </w:r>
       <w:bookmarkEnd w:id="19"/>
     </w:p>
@@ -3502,18 +3405,9 @@
       <w:pPr>
         <w:pStyle w:val="Heading3"/>
       </w:pPr>
-      <w:bookmarkStart w:id="20" w:name="_Toc189683061"/>
-      <w:r>
-        <w:t>4.</w:t>
-      </w:r>
-      <w:r>
-        <w:t>4</w:t>
-      </w:r>
-      <w:r>
-        <w:t xml:space="preserve">. </w:t>
-      </w:r>
-      <w:r>
-        <w:t>Standards, practices and conventions</w:t>
+      <w:bookmarkStart w:id="20" w:name="_Toc189683590"/>
+      <w:r>
+        <w:t>4.4. Standards, practices and conventions</w:t>
       </w:r>
       <w:bookmarkEnd w:id="20"/>
     </w:p>
@@ -3521,18 +3415,9 @@
       <w:pPr>
         <w:pStyle w:val="Heading3"/>
       </w:pPr>
-      <w:bookmarkStart w:id="21" w:name="_Toc189683062"/>
-      <w:r>
-        <w:t>4.</w:t>
-      </w:r>
-      <w:r>
-        <w:t>5</w:t>
-      </w:r>
-      <w:r>
-        <w:t xml:space="preserve">. </w:t>
-      </w:r>
-      <w:r>
-        <w:t>Effort, resources and schedules</w:t>
+      <w:bookmarkStart w:id="21" w:name="_Toc189683591"/>
+      <w:r>
+        <w:t>4.5. Effort, resources and schedules</w:t>
       </w:r>
       <w:bookmarkEnd w:id="21"/>
     </w:p>
@@ -3553,7 +3438,7 @@
       <w:pPr>
         <w:pStyle w:val="Heading2"/>
       </w:pPr>
-      <w:bookmarkStart w:id="22" w:name="_Toc189683063"/>
+      <w:bookmarkStart w:id="22" w:name="_Toc189683592"/>
       <w:r>
         <w:lastRenderedPageBreak/>
         <w:t>Section 5. Activities, outcomes, and tasks</w:t>
@@ -3564,18 +3449,9 @@
       <w:pPr>
         <w:pStyle w:val="Heading3"/>
       </w:pPr>
-      <w:bookmarkStart w:id="23" w:name="_Toc189683064"/>
-      <w:r>
-        <w:t>5</w:t>
-      </w:r>
-      <w:r>
-        <w:t>.1</w:t>
-      </w:r>
-      <w:r>
-        <w:t xml:space="preserve">. </w:t>
-      </w:r>
-      <w:r>
-        <w:t>Product assurance</w:t>
+      <w:bookmarkStart w:id="23" w:name="_Toc189683593"/>
+      <w:r>
+        <w:t>5.1. Product assurance</w:t>
       </w:r>
       <w:bookmarkEnd w:id="23"/>
     </w:p>
@@ -3592,16 +3468,7 @@
         <w:pStyle w:val="Heading4"/>
       </w:pPr>
       <w:r>
-        <w:t>5.1.</w:t>
-      </w:r>
-      <w:r>
-        <w:t>2</w:t>
-      </w:r>
-      <w:r>
-        <w:t xml:space="preserve">. </w:t>
-      </w:r>
-      <w:r>
-        <w:t>Evaluate product for conformance</w:t>
+        <w:t>5.1.2. Evaluate product for conformance</w:t>
       </w:r>
     </w:p>
     <w:p>
@@ -3609,16 +3476,7 @@
         <w:pStyle w:val="Heading4"/>
       </w:pPr>
       <w:r>
-        <w:t>5.1.</w:t>
-      </w:r>
-      <w:r>
-        <w:t>3</w:t>
-      </w:r>
-      <w:r>
-        <w:t xml:space="preserve">. </w:t>
-      </w:r>
-      <w:r>
-        <w:t>Evaluate product for acceptability</w:t>
+        <w:t>5.1.3. Evaluate product for acceptability</w:t>
       </w:r>
     </w:p>
     <w:p>
@@ -3626,16 +3484,7 @@
         <w:pStyle w:val="Heading4"/>
       </w:pPr>
       <w:r>
-        <w:t>5.1.</w:t>
-      </w:r>
-      <w:r>
-        <w:t>4</w:t>
-      </w:r>
-      <w:r>
-        <w:t xml:space="preserve">. Evaluate </w:t>
-      </w:r>
-      <w:r>
-        <w:t>product life cycle support for conformance</w:t>
+        <w:t>5.1.4. Evaluate product life cycle support for conformance</w:t>
       </w:r>
     </w:p>
     <w:p>
@@ -3643,34 +3492,16 @@
         <w:pStyle w:val="Heading4"/>
       </w:pPr>
       <w:r>
-        <w:t>5.1.</w:t>
-      </w:r>
-      <w:r>
-        <w:t>5</w:t>
-      </w:r>
-      <w:r>
-        <w:t xml:space="preserve">. </w:t>
-      </w:r>
-      <w:r>
-        <w:t>Measure products</w:t>
+        <w:t>5.1.5. Measure products</w:t>
       </w:r>
     </w:p>
     <w:p>
       <w:pPr>
         <w:pStyle w:val="Heading3"/>
       </w:pPr>
-      <w:bookmarkStart w:id="24" w:name="_Toc189683065"/>
-      <w:r>
-        <w:t>5.</w:t>
-      </w:r>
-      <w:r>
-        <w:t>2</w:t>
-      </w:r>
-      <w:r>
-        <w:t xml:space="preserve">. </w:t>
-      </w:r>
-      <w:r>
-        <w:t>Process assurance</w:t>
+      <w:bookmarkStart w:id="24" w:name="_Toc189683594"/>
+      <w:r>
+        <w:t>5.2. Process assurance</w:t>
       </w:r>
       <w:bookmarkEnd w:id="24"/>
     </w:p>
@@ -3679,19 +3510,7 @@
         <w:pStyle w:val="Heading4"/>
       </w:pPr>
       <w:r>
-        <w:t>5.</w:t>
-      </w:r>
-      <w:r>
-        <w:t>2</w:t>
-      </w:r>
-      <w:r>
-        <w:t xml:space="preserve">.1. Evaluate </w:t>
-      </w:r>
-      <w:r>
-        <w:t xml:space="preserve">life cycle processes for </w:t>
-      </w:r>
-      <w:r>
-        <w:t>conformance</w:t>
+        <w:t>5.2.1. Evaluate life cycle processes for conformance</w:t>
       </w:r>
     </w:p>
     <w:p>
@@ -3699,19 +3518,7 @@
         <w:pStyle w:val="Heading4"/>
       </w:pPr>
       <w:r>
-        <w:t>5.</w:t>
-      </w:r>
-      <w:r>
-        <w:t>2</w:t>
-      </w:r>
-      <w:r>
-        <w:t xml:space="preserve">.2. Evaluate </w:t>
-      </w:r>
-      <w:r>
-        <w:t xml:space="preserve">environments </w:t>
-      </w:r>
-      <w:r>
-        <w:t>for conformance</w:t>
+        <w:t>5.2.2. Evaluate environments for conformance</w:t>
       </w:r>
     </w:p>
     <w:p>
@@ -3719,16 +3526,7 @@
         <w:pStyle w:val="Heading4"/>
       </w:pPr>
       <w:r>
-        <w:t>5.</w:t>
-      </w:r>
-      <w:r>
-        <w:t>2</w:t>
-      </w:r>
-      <w:r>
-        <w:t xml:space="preserve">.3. </w:t>
-      </w:r>
-      <w:r>
-        <w:t>Evaluate subcontractor processes for conformance</w:t>
+        <w:t>5.2.3. Evaluate subcontractor processes for conformance</w:t>
       </w:r>
     </w:p>
     <w:p>
@@ -3736,16 +3534,7 @@
         <w:pStyle w:val="Heading4"/>
       </w:pPr>
       <w:r>
-        <w:t>5.</w:t>
-      </w:r>
-      <w:r>
-        <w:t>2</w:t>
-      </w:r>
-      <w:r>
-        <w:t xml:space="preserve">.4. </w:t>
-      </w:r>
-      <w:r>
-        <w:t>Measure processes</w:t>
+        <w:t>5.2.4. Measure processes</w:t>
       </w:r>
     </w:p>
     <w:p>
@@ -3753,16 +3542,7 @@
         <w:pStyle w:val="Heading4"/>
       </w:pPr>
       <w:r>
-        <w:t>5.</w:t>
-      </w:r>
-      <w:r>
-        <w:t>2</w:t>
-      </w:r>
-      <w:r>
-        <w:t xml:space="preserve">.5. </w:t>
-      </w:r>
-      <w:r>
-        <w:t>Assess staff skill and knowledge</w:t>
+        <w:t>5.2.5. Assess staff skill and knowledge</w:t>
       </w:r>
     </w:p>
     <w:p/>
@@ -3794,7 +3574,7 @@
       <w:pPr>
         <w:pStyle w:val="Heading2"/>
       </w:pPr>
-      <w:bookmarkStart w:id="25" w:name="_Toc189683066"/>
+      <w:bookmarkStart w:id="25" w:name="_Toc189683595"/>
       <w:r>
         <w:lastRenderedPageBreak/>
         <w:t>Section 6. Additional considerations</w:t>
@@ -3805,7 +3585,7 @@
       <w:pPr>
         <w:pStyle w:val="Heading3"/>
       </w:pPr>
-      <w:bookmarkStart w:id="26" w:name="_Toc189683067"/>
+      <w:bookmarkStart w:id="26" w:name="_Toc189683596"/>
       <w:r>
         <w:t>6.1. Contract review</w:t>
       </w:r>
@@ -3815,18 +3595,9 @@
       <w:pPr>
         <w:pStyle w:val="Heading3"/>
       </w:pPr>
-      <w:bookmarkStart w:id="27" w:name="_Toc189683068"/>
-      <w:r>
-        <w:t>6.</w:t>
-      </w:r>
-      <w:r>
-        <w:t>2</w:t>
-      </w:r>
-      <w:r>
-        <w:t xml:space="preserve">. </w:t>
-      </w:r>
-      <w:r>
-        <w:t>Quality measurement</w:t>
+      <w:bookmarkStart w:id="27" w:name="_Toc189683597"/>
+      <w:r>
+        <w:t>6.2. Quality measurement</w:t>
       </w:r>
       <w:bookmarkEnd w:id="27"/>
     </w:p>
@@ -3834,18 +3605,9 @@
       <w:pPr>
         <w:pStyle w:val="Heading3"/>
       </w:pPr>
-      <w:bookmarkStart w:id="28" w:name="_Toc189683069"/>
-      <w:r>
-        <w:t>6.</w:t>
-      </w:r>
-      <w:r>
-        <w:t>3</w:t>
-      </w:r>
-      <w:r>
-        <w:t xml:space="preserve">. </w:t>
-      </w:r>
-      <w:r>
-        <w:t>Waivers and deviations</w:t>
+      <w:bookmarkStart w:id="28" w:name="_Toc189683598"/>
+      <w:r>
+        <w:t>6.3. Waivers and deviations</w:t>
       </w:r>
       <w:bookmarkEnd w:id="28"/>
     </w:p>
@@ -3853,18 +3615,9 @@
       <w:pPr>
         <w:pStyle w:val="Heading3"/>
       </w:pPr>
-      <w:bookmarkStart w:id="29" w:name="_Toc189683070"/>
-      <w:r>
-        <w:t>6.</w:t>
-      </w:r>
-      <w:r>
-        <w:t>4</w:t>
-      </w:r>
-      <w:r>
-        <w:t xml:space="preserve">. </w:t>
-      </w:r>
-      <w:r>
-        <w:t>Task repetition</w:t>
+      <w:bookmarkStart w:id="29" w:name="_Toc189683599"/>
+      <w:r>
+        <w:t>6.4. Task repetition</w:t>
       </w:r>
       <w:bookmarkEnd w:id="29"/>
     </w:p>
@@ -3872,18 +3625,9 @@
       <w:pPr>
         <w:pStyle w:val="Heading3"/>
       </w:pPr>
-      <w:bookmarkStart w:id="30" w:name="_Toc189683071"/>
-      <w:r>
-        <w:t>6.</w:t>
-      </w:r>
-      <w:r>
-        <w:t>5</w:t>
-      </w:r>
-      <w:r>
-        <w:t xml:space="preserve">. </w:t>
-      </w:r>
-      <w:r>
-        <w:t>Risks to performing SQA</w:t>
+      <w:bookmarkStart w:id="30" w:name="_Toc189683600"/>
+      <w:r>
+        <w:t>6.5. Risks to performing SQA</w:t>
       </w:r>
       <w:bookmarkEnd w:id="30"/>
     </w:p>
@@ -3891,15 +3635,9 @@
       <w:pPr>
         <w:pStyle w:val="Heading3"/>
       </w:pPr>
-      <w:bookmarkStart w:id="31" w:name="_Toc189683072"/>
-      <w:r>
-        <w:t>6.</w:t>
-      </w:r>
-      <w:r>
-        <w:t>6</w:t>
-      </w:r>
-      <w:r>
-        <w:t xml:space="preserve">. </w:t>
+      <w:bookmarkStart w:id="31" w:name="_Toc189683601"/>
+      <w:r>
+        <w:t xml:space="preserve">6.6. </w:t>
       </w:r>
       <w:r>
         <w:t>Communications</w:t>
@@ -3913,18 +3651,9 @@
       <w:pPr>
         <w:pStyle w:val="Heading3"/>
       </w:pPr>
-      <w:bookmarkStart w:id="32" w:name="_Toc189683073"/>
-      <w:r>
-        <w:t>6.</w:t>
-      </w:r>
-      <w:r>
-        <w:t>7</w:t>
-      </w:r>
-      <w:r>
-        <w:t xml:space="preserve">. </w:t>
-      </w:r>
-      <w:r>
-        <w:t>Non-conformance process</w:t>
+      <w:bookmarkStart w:id="32" w:name="_Toc189683602"/>
+      <w:r>
+        <w:t>6.7. Non-conformance process</w:t>
       </w:r>
       <w:bookmarkEnd w:id="32"/>
     </w:p>
@@ -3947,7 +3676,7 @@
       <w:pPr>
         <w:pStyle w:val="Heading2"/>
       </w:pPr>
-      <w:bookmarkStart w:id="33" w:name="_Toc189683074"/>
+      <w:bookmarkStart w:id="33" w:name="_Toc189683603"/>
       <w:r>
         <w:lastRenderedPageBreak/>
         <w:t>Section 7. SQA records</w:t>
@@ -3958,7 +3687,7 @@
       <w:pPr>
         <w:pStyle w:val="Heading3"/>
       </w:pPr>
-      <w:bookmarkStart w:id="34" w:name="_Toc189683075"/>
+      <w:bookmarkStart w:id="34" w:name="_Toc189683604"/>
       <w:r>
         <w:t xml:space="preserve">7.1. </w:t>
       </w:r>
@@ -3971,18 +3700,9 @@
       <w:pPr>
         <w:pStyle w:val="Heading3"/>
       </w:pPr>
-      <w:bookmarkStart w:id="35" w:name="_Toc189683076"/>
-      <w:r>
-        <w:t>7.</w:t>
-      </w:r>
-      <w:r>
-        <w:t>2</w:t>
-      </w:r>
-      <w:r>
-        <w:t>.</w:t>
-      </w:r>
-      <w:r>
-        <w:t xml:space="preserve"> Availability of records</w:t>
+      <w:bookmarkStart w:id="35" w:name="_Toc189683605"/>
+      <w:r>
+        <w:t>7.2. Availability of records</w:t>
       </w:r>
       <w:bookmarkEnd w:id="35"/>
       <w:r>
@@ -3994,7 +3714,7 @@
         <w:pStyle w:val="Heading2"/>
       </w:pPr>
       <w:bookmarkStart w:id="36" w:name="_Toc189610874"/>
-      <w:bookmarkStart w:id="37" w:name="_Toc189683077"/>
+      <w:bookmarkStart w:id="37" w:name="_Toc189683606"/>
       <w:r>
         <w:lastRenderedPageBreak/>
         <w:t>Citations</w:t>
@@ -6346,6 +6066,7 @@
   <w:style w:type="character" w:default="1" w:styleId="DefaultParagraphFont">
     <w:name w:val="Default Paragraph Font"/>
     <w:uiPriority w:val="1"/>
+    <w:semiHidden/>
     <w:unhideWhenUsed/>
   </w:style>
   <w:style w:type="table" w:default="1" w:styleId="TableNormal">
@@ -7171,6 +6892,39 @@
 </file>
 
 <file path=customXml/item1.xml><?xml version="1.0" encoding="utf-8"?>
+<b:Sources xmlns:b="http://schemas.openxmlformats.org/officeDocument/2006/bibliography" xmlns="http://schemas.openxmlformats.org/officeDocument/2006/bibliography" SelectedStyle="\APASixthEditionOfficeOnline.xsl" StyleName="APA" Version="6"/>
+</file>
+
+<file path=customXml/item2.xml><?xml version="1.0" encoding="utf-8"?>
+<?mso-contentType ?>
+<FormTemplates xmlns="http://schemas.microsoft.com/sharepoint/v3/contenttype/forms">
+  <Display>DocumentLibraryForm</Display>
+  <Edit>DocumentLibraryForm</Edit>
+  <New>DocumentLibraryForm</New>
+</FormTemplates>
+</file>
+
+<file path=customXml/item3.xml><?xml version="1.0" encoding="utf-8"?>
+<p:properties xmlns:p="http://schemas.microsoft.com/office/2006/metadata/properties" xmlns:xsi="http://www.w3.org/2001/XMLSchema-instance" xmlns:pc="http://schemas.microsoft.com/office/infopath/2007/PartnerControls">
+  <documentManagement>
+    <_ip_UnifiedCompliancePolicyUIAction xmlns="http://schemas.microsoft.com/sharepoint/v3" xsi:nil="true"/>
+    <Image xmlns="71af3243-3dd4-4a8d-8c0d-dd76da1f02a5">
+      <Url xsi:nil="true"/>
+      <Description xsi:nil="true"/>
+    </Image>
+    <Status xmlns="71af3243-3dd4-4a8d-8c0d-dd76da1f02a5">Not started</Status>
+    <Background xmlns="71af3243-3dd4-4a8d-8c0d-dd76da1f02a5">false</Background>
+    <_ip_UnifiedCompliancePolicyProperties xmlns="http://schemas.microsoft.com/sharepoint/v3" xsi:nil="true"/>
+    <ImageTagsTaxHTField xmlns="71af3243-3dd4-4a8d-8c0d-dd76da1f02a5">
+      <Terms xmlns="http://schemas.microsoft.com/office/infopath/2007/PartnerControls"/>
+    </ImageTagsTaxHTField>
+    <TaxCatchAll xmlns="230e9df3-be65-4c73-a93b-d1236ebd677e" xsi:nil="true"/>
+    <MediaServiceKeyPoints xmlns="71af3243-3dd4-4a8d-8c0d-dd76da1f02a5" xsi:nil="true"/>
+  </documentManagement>
+</p:properties>
+</file>
+
+<file path=customXml/item4.xml><?xml version="1.0" encoding="utf-8"?>
 <ct:contentTypeSchema xmlns:ct="http://schemas.microsoft.com/office/2006/metadata/contentType" xmlns:ma="http://schemas.microsoft.com/office/2006/metadata/properties/metaAttributes" ct:_="" ma:_="" ma:contentTypeName="Document" ma:contentTypeID="0x01010079F111ED35F8CC479449609E8A0923A6" ma:contentTypeVersion="26" ma:contentTypeDescription="Create a new document." ma:contentTypeScope="" ma:versionID="ac37c1753acd5e330d2062ccec26ea66">
   <xsd:schema xmlns:xsd="http://www.w3.org/2001/XMLSchema" xmlns:xs="http://www.w3.org/2001/XMLSchema" xmlns:p="http://schemas.microsoft.com/office/2006/metadata/properties" xmlns:ns1="http://schemas.microsoft.com/sharepoint/v3" xmlns:ns2="71af3243-3dd4-4a8d-8c0d-dd76da1f02a5" xmlns:ns3="16c05727-aa75-4e4a-9b5f-8a80a1165891" xmlns:ns4="230e9df3-be65-4c73-a93b-d1236ebd677e" targetNamespace="http://schemas.microsoft.com/office/2006/metadata/properties" ma:root="true" ma:fieldsID="3b340c7101c92c5120abd06486f94548" ns1:_="" ns2:_="" ns3:_="" ns4:_="">
     <xsd:import namespace="http://schemas.microsoft.com/sharepoint/v3"/>
@@ -7470,40 +7224,35 @@
 </ct:contentTypeSchema>
 </file>
 
-<file path=customXml/item2.xml><?xml version="1.0" encoding="utf-8"?>
-<p:properties xmlns:p="http://schemas.microsoft.com/office/2006/metadata/properties" xmlns:xsi="http://www.w3.org/2001/XMLSchema-instance" xmlns:pc="http://schemas.microsoft.com/office/infopath/2007/PartnerControls">
-  <documentManagement>
-    <_ip_UnifiedCompliancePolicyUIAction xmlns="http://schemas.microsoft.com/sharepoint/v3" xsi:nil="true"/>
-    <Image xmlns="71af3243-3dd4-4a8d-8c0d-dd76da1f02a5">
-      <Url xsi:nil="true"/>
-      <Description xsi:nil="true"/>
-    </Image>
-    <Status xmlns="71af3243-3dd4-4a8d-8c0d-dd76da1f02a5">Not started</Status>
-    <Background xmlns="71af3243-3dd4-4a8d-8c0d-dd76da1f02a5">false</Background>
-    <_ip_UnifiedCompliancePolicyProperties xmlns="http://schemas.microsoft.com/sharepoint/v3" xsi:nil="true"/>
-    <ImageTagsTaxHTField xmlns="71af3243-3dd4-4a8d-8c0d-dd76da1f02a5">
-      <Terms xmlns="http://schemas.microsoft.com/office/infopath/2007/PartnerControls"/>
-    </ImageTagsTaxHTField>
-    <TaxCatchAll xmlns="230e9df3-be65-4c73-a93b-d1236ebd677e" xsi:nil="true"/>
-    <MediaServiceKeyPoints xmlns="71af3243-3dd4-4a8d-8c0d-dd76da1f02a5" xsi:nil="true"/>
-  </documentManagement>
-</p:properties>
+<file path=customXml/itemProps1.xml><?xml version="1.0" encoding="utf-8"?>
+<ds:datastoreItem xmlns:ds="http://schemas.openxmlformats.org/officeDocument/2006/customXml" ds:itemID="{77A6251C-C995-4639-863F-1596AF8C1FBE}">
+  <ds:schemaRefs>
+    <ds:schemaRef ds:uri="http://schemas.openxmlformats.org/officeDocument/2006/bibliography"/>
+  </ds:schemaRefs>
+</ds:datastoreItem>
 </file>
 
-<file path=customXml/item3.xml><?xml version="1.0" encoding="utf-8"?>
-<?mso-contentType ?>
-<FormTemplates xmlns="http://schemas.microsoft.com/sharepoint/v3/contenttype/forms">
-  <Display>DocumentLibraryForm</Display>
-  <Edit>DocumentLibraryForm</Edit>
-  <New>DocumentLibraryForm</New>
-</FormTemplates>
+<file path=customXml/itemProps2.xml><?xml version="1.0" encoding="utf-8"?>
+<ds:datastoreItem xmlns:ds="http://schemas.openxmlformats.org/officeDocument/2006/customXml" ds:itemID="{2D686CB8-6245-413C-A355-156513A377FC}">
+  <ds:schemaRefs>
+    <ds:schemaRef ds:uri="http://schemas.microsoft.com/sharepoint/v3/contenttype/forms"/>
+  </ds:schemaRefs>
+</ds:datastoreItem>
 </file>
 
-<file path=customXml/item4.xml><?xml version="1.0" encoding="utf-8"?>
-<b:Sources xmlns:b="http://schemas.openxmlformats.org/officeDocument/2006/bibliography" xmlns="http://schemas.openxmlformats.org/officeDocument/2006/bibliography" SelectedStyle="\APASixthEditionOfficeOnline.xsl" StyleName="APA" Version="6"/>
+<file path=customXml/itemProps3.xml><?xml version="1.0" encoding="utf-8"?>
+<ds:datastoreItem xmlns:ds="http://schemas.openxmlformats.org/officeDocument/2006/customXml" ds:itemID="{C7DCE20C-610A-4626-841D-1F10857B445E}">
+  <ds:schemaRefs>
+    <ds:schemaRef ds:uri="http://schemas.microsoft.com/office/2006/metadata/properties"/>
+    <ds:schemaRef ds:uri="http://schemas.microsoft.com/office/infopath/2007/PartnerControls"/>
+    <ds:schemaRef ds:uri="http://schemas.microsoft.com/sharepoint/v3"/>
+    <ds:schemaRef ds:uri="71af3243-3dd4-4a8d-8c0d-dd76da1f02a5"/>
+    <ds:schemaRef ds:uri="230e9df3-be65-4c73-a93b-d1236ebd677e"/>
+  </ds:schemaRefs>
+</ds:datastoreItem>
 </file>
 
-<file path=customXml/itemProps1.xml><?xml version="1.0" encoding="utf-8"?>
+<file path=customXml/itemProps4.xml><?xml version="1.0" encoding="utf-8"?>
 <ds:datastoreItem xmlns:ds="http://schemas.openxmlformats.org/officeDocument/2006/customXml" ds:itemID="{3B411A11-DDA3-4BC4-B0BC-14026E6D5DF4}">
   <ds:schemaRefs>
     <ds:schemaRef ds:uri="http://schemas.microsoft.com/office/2006/metadata/contentType"/>
@@ -7522,32 +7271,4 @@
     <ds:schemaRef ds:uri="http://schemas.microsoft.com/internal/obd"/>
   </ds:schemaRefs>
 </ds:datastoreItem>
-</file>
-
-<file path=customXml/itemProps2.xml><?xml version="1.0" encoding="utf-8"?>
-<ds:datastoreItem xmlns:ds="http://schemas.openxmlformats.org/officeDocument/2006/customXml" ds:itemID="{C7DCE20C-610A-4626-841D-1F10857B445E}">
-  <ds:schemaRefs>
-    <ds:schemaRef ds:uri="http://schemas.microsoft.com/office/2006/metadata/properties"/>
-    <ds:schemaRef ds:uri="http://schemas.microsoft.com/office/infopath/2007/PartnerControls"/>
-    <ds:schemaRef ds:uri="http://schemas.microsoft.com/sharepoint/v3"/>
-    <ds:schemaRef ds:uri="71af3243-3dd4-4a8d-8c0d-dd76da1f02a5"/>
-    <ds:schemaRef ds:uri="230e9df3-be65-4c73-a93b-d1236ebd677e"/>
-  </ds:schemaRefs>
-</ds:datastoreItem>
-</file>
-
-<file path=customXml/itemProps3.xml><?xml version="1.0" encoding="utf-8"?>
-<ds:datastoreItem xmlns:ds="http://schemas.openxmlformats.org/officeDocument/2006/customXml" ds:itemID="{2D686CB8-6245-413C-A355-156513A377FC}">
-  <ds:schemaRefs>
-    <ds:schemaRef ds:uri="http://schemas.microsoft.com/sharepoint/v3/contenttype/forms"/>
-  </ds:schemaRefs>
-</ds:datastoreItem>
-</file>
-
-<file path=customXml/itemProps4.xml><?xml version="1.0" encoding="utf-8"?>
-<ds:datastoreItem xmlns:ds="http://schemas.openxmlformats.org/officeDocument/2006/customXml" ds:itemID="{77A6251C-C995-4639-863F-1596AF8C1FBE}">
-  <ds:schemaRefs>
-    <ds:schemaRef ds:uri="http://schemas.openxmlformats.org/officeDocument/2006/bibliography"/>
-  </ds:schemaRefs>
-</ds:datastoreItem>
 </file>
</xml_diff>